<commit_message>
Commit 2 lesson Learn English D76, D77\
</commit_message>
<xml_diff>
--- a/Learn English-D77.docx
+++ b/Learn English-D77.docx
@@ -195,7 +195,19 @@
               <w:rPr>
                 <w:sz w:val="24"/>
               </w:rPr>
-              <w:t xml:space="preserve"> enough that it now aims to build a vehicle for consumers, two people familiar with the effort said, asking not to be named because Apple’s plans are not public. Apple’s goal of building a personal vehicle for the mass market contrasts with rivals such as Alphabet Inc’s Waymo, which has built robo-taxis to carry passengers for a driverless ride-lailing service.</w:t>
+              <w:t xml:space="preserve"> enough that it now aims to build a vehicle for consumers, two people familiar with the effort said, asking not to be named because Apple’s plans are not public. Apple’s goal of building a personal vehicle for the mass market contrasts with rivals such as Alphabet Inc’s Waymo, which has built robo-taxis to carry pa</w:t>
+            </w:r>
+            <w:r>
+              <w:rPr>
+                <w:sz w:val="24"/>
+              </w:rPr>
+              <w:t>ssengers for a driverless ride-h</w:t>
+            </w:r>
+            <w:r>
+              <w:rPr>
+                <w:sz w:val="24"/>
+              </w:rPr>
+              <w:t>ailing service.</w:t>
             </w:r>
           </w:p>
           <w:p>
@@ -242,7 +254,19 @@
               <w:rPr>
                 <w:sz w:val="24"/>
               </w:rPr>
-              <w:t>Apple declined to comment on its panls or future products.</w:t>
+              <w:t>Apple</w:t>
+            </w:r>
+            <w:r>
+              <w:rPr>
+                <w:sz w:val="24"/>
+              </w:rPr>
+              <w:t xml:space="preserve"> declined to comment on its plan</w:t>
+            </w:r>
+            <w:r>
+              <w:rPr>
+                <w:sz w:val="24"/>
+              </w:rPr>
+              <w:t>s or future products.</w:t>
             </w:r>
           </w:p>
           <w:p>
@@ -409,76 +433,94 @@
               <w:rPr>
                 <w:sz w:val="24"/>
               </w:rPr>
-              <w:t>Reuters had previously reported that Apple had held talks with potential lidar suppliers, but it was also examining building its own sensor.</w:t>
-            </w:r>
-          </w:p>
-          <w:p>
-            <w:pPr>
-              <w:rPr>
-                <w:sz w:val="24"/>
-              </w:rPr>
-            </w:pPr>
-          </w:p>
-          <w:p>
-            <w:pPr>
-              <w:rPr>
-                <w:sz w:val="24"/>
-              </w:rPr>
-            </w:pPr>
-            <w:r>
-              <w:rPr>
-                <w:sz w:val="24"/>
-              </w:rPr>
-              <w:t>Apple’s design means that more active material can be packed inside the battery, giving the car a potentially longer range. Apple is also examining a chemistry for the batt</w:t>
-            </w:r>
-            <w:r>
-              <w:rPr>
-                <w:sz w:val="24"/>
-              </w:rPr>
-              <w:t>ery called LFP, the person said, which is inherently less like ly to overheat and is thus safer than other types of lithium-ion batteries.</w:t>
-            </w:r>
-          </w:p>
-          <w:p>
-            <w:pPr>
-              <w:rPr>
-                <w:sz w:val="24"/>
-              </w:rPr>
-            </w:pPr>
-          </w:p>
-          <w:p>
-            <w:pPr>
-              <w:rPr>
-                <w:sz w:val="24"/>
-              </w:rPr>
-            </w:pPr>
-            <w:r>
-              <w:rPr>
-                <w:sz w:val="24"/>
-              </w:rPr>
-              <w:t>Apple had previously engaged Magna International Inc in talks about manufacturing a car, but the talks petered out as Apple’s plans became unclear, a person familiar with those previous efforts said. Magna did not immediately respond to a request for comment.</w:t>
-            </w:r>
-          </w:p>
-          <w:p>
-            <w:pPr>
-              <w:rPr>
-                <w:sz w:val="24"/>
-              </w:rPr>
-            </w:pPr>
-          </w:p>
-          <w:p>
-            <w:pPr>
-              <w:rPr>
-                <w:sz w:val="24"/>
-              </w:rPr>
-            </w:pPr>
-            <w:r>
-              <w:rPr>
-                <w:sz w:val="24"/>
-              </w:rPr>
-              <w:t>To turn a profit, automotive contract manufacturers often ask for volumes that could pose a challenge even to Apple, which would be a newcomer to the automotive market.</w:t>
+              <w:t>Reuters had previously reported</w:t>
             </w:r>
             <w:bookmarkStart w:id="0" w:name="_GoBack"/>
             <w:bookmarkEnd w:id="0"/>
+            <w:r>
+              <w:rPr>
+                <w:sz w:val="24"/>
+              </w:rPr>
+              <w:t xml:space="preserve"> that Apple had held talks with potential lidar suppliers, but it was also examining building its own sensor.</w:t>
+            </w:r>
+          </w:p>
+          <w:p>
+            <w:pPr>
+              <w:rPr>
+                <w:sz w:val="24"/>
+              </w:rPr>
+            </w:pPr>
+          </w:p>
+          <w:p>
+            <w:pPr>
+              <w:rPr>
+                <w:sz w:val="24"/>
+              </w:rPr>
+            </w:pPr>
+            <w:r>
+              <w:rPr>
+                <w:sz w:val="24"/>
+              </w:rPr>
+              <w:t>Apple’s design means that more active material can be packed inside the battery, giving the car a potentially longer range. Apple is also examining a chemistry for the batt</w:t>
+            </w:r>
+            <w:r>
+              <w:rPr>
+                <w:sz w:val="24"/>
+              </w:rPr>
+              <w:t>ery called LFP, the person said</w:t>
+            </w:r>
+            <w:r>
+              <w:rPr>
+                <w:sz w:val="24"/>
+              </w:rPr>
+              <w:t>, which is inherently less like</w:t>
+            </w:r>
+            <w:r>
+              <w:rPr>
+                <w:sz w:val="24"/>
+              </w:rPr>
+              <w:t>ly to overheat and is thus safer than other types of lithium-ion batteries.</w:t>
+            </w:r>
+          </w:p>
+          <w:p>
+            <w:pPr>
+              <w:rPr>
+                <w:sz w:val="24"/>
+              </w:rPr>
+            </w:pPr>
+          </w:p>
+          <w:p>
+            <w:pPr>
+              <w:rPr>
+                <w:sz w:val="24"/>
+              </w:rPr>
+            </w:pPr>
+            <w:r>
+              <w:rPr>
+                <w:sz w:val="24"/>
+              </w:rPr>
+              <w:t>Apple had previously engaged Magna International Inc in talks about manufacturing a car, but the talks petered out as Apple’s plans became unclear, a person familiar with those previous efforts said. Magna did not immediately respond to a request for comment.</w:t>
+            </w:r>
+          </w:p>
+          <w:p>
+            <w:pPr>
+              <w:rPr>
+                <w:sz w:val="24"/>
+              </w:rPr>
+            </w:pPr>
+          </w:p>
+          <w:p>
+            <w:pPr>
+              <w:rPr>
+                <w:sz w:val="24"/>
+              </w:rPr>
+            </w:pPr>
+            <w:r>
+              <w:rPr>
+                <w:sz w:val="24"/>
+              </w:rPr>
+              <w:t>To turn a profit, automotive contract manufacturers often ask for volumes that could pose a challenge even to Apple, which would be a newcomer to the automotive market.</w:t>
+            </w:r>
           </w:p>
         </w:tc>
         <w:tc>
@@ -577,14 +619,7 @@
                 <w:b/>
                 <w:sz w:val="24"/>
               </w:rPr>
-              <w:t>A</w:t>
-            </w:r>
-            <w:r>
-              <w:rPr>
-                <w:b/>
-                <w:sz w:val="24"/>
-              </w:rPr>
-              <w:t>utomotive</w:t>
+              <w:t>Automotive</w:t>
             </w:r>
             <w:r>
               <w:rPr>
@@ -617,14 +652,7 @@
                 <w:b/>
                 <w:sz w:val="24"/>
               </w:rPr>
-              <w:t>U</w:t>
-            </w:r>
-            <w:r>
-              <w:rPr>
-                <w:b/>
-                <w:sz w:val="24"/>
-              </w:rPr>
-              <w:t>nevenly</w:t>
+              <w:t>Unevenly</w:t>
             </w:r>
             <w:r>
               <w:rPr>
@@ -651,14 +679,7 @@
                 <w:b/>
                 <w:sz w:val="24"/>
               </w:rPr>
-              <w:t>S</w:t>
-            </w:r>
-            <w:r>
-              <w:rPr>
-                <w:b/>
-                <w:sz w:val="24"/>
-              </w:rPr>
-              <w:t>cratch</w:t>
+              <w:t>Scratch</w:t>
             </w:r>
             <w:r>
               <w:rPr>
@@ -685,14 +706,7 @@
                 <w:b/>
                 <w:sz w:val="24"/>
               </w:rPr>
-              <w:t>O</w:t>
-            </w:r>
-            <w:r>
-              <w:rPr>
-                <w:b/>
-                <w:sz w:val="24"/>
-              </w:rPr>
-              <w:t>versee</w:t>
+              <w:t>Oversee</w:t>
             </w:r>
             <w:r>
               <w:rPr>
@@ -753,14 +767,7 @@
                 <w:b/>
                 <w:sz w:val="24"/>
               </w:rPr>
-              <w:t>P</w:t>
-            </w:r>
-            <w:r>
-              <w:rPr>
-                <w:b/>
-                <w:sz w:val="24"/>
-              </w:rPr>
-              <w:t>rogressed</w:t>
+              <w:t>Progressed</w:t>
             </w:r>
             <w:r>
               <w:rPr>

</xml_diff>